<commit_message>
User sans FOSUSERBUNDLE done
</commit_message>
<xml_diff>
--- a/TODO.docx
+++ b/TODO.docx
@@ -4,23 +4,75 @@
   <w:body>
     <w:p>
       <w:r>
-        <w:t>Gestion des contraintes de validations de station Nom/Client et Code/Client et pas seulement nom et code indépendamment du client.</w:t>
+        <w:t>Gestion utilisateurs</w:t>
       </w:r>
     </w:p>
     <w:p>
       <w:r>
-        <w:t>Gestion utilisateurs</w:t>
+        <w:t>Script fichier XML</w:t>
       </w:r>
     </w:p>
     <w:p>
       <w:r>
-        <w:t>Script fichier XML</w:t>
+        <w:t>Enlever la possibilité de créer des capteurs</w:t>
       </w:r>
     </w:p>
     <w:p>
       <w:r>
-        <w:t>Enlever la possibilité de créer des capteurs</w:t>
-      </w:r>
+        <w:t>Mettre ordre alphabétique tous les menus</w:t>
+      </w:r>
+    </w:p>
+    <w:p>
+      <w:r>
+        <w:t xml:space="preserve">Gestion des </w:t>
+      </w:r>
+      <w:proofErr w:type="spellStart"/>
+      <w:r>
+        <w:t>checkboxes</w:t>
+      </w:r>
+      <w:proofErr w:type="spellEnd"/>
+      <w:r>
+        <w:t xml:space="preserve"> de suppression</w:t>
+      </w:r>
+    </w:p>
+    <w:p>
+      <w:r>
+        <w:t>Page d’</w:t>
+      </w:r>
+      <w:proofErr w:type="spellStart"/>
+      <w:r>
+        <w:t>acceuil</w:t>
+      </w:r>
+      <w:proofErr w:type="spellEnd"/>
+      <w:r>
+        <w:t xml:space="preserve"> en libre </w:t>
+      </w:r>
+      <w:proofErr w:type="spellStart"/>
+      <w:r>
+        <w:t>acces</w:t>
+      </w:r>
+      <w:proofErr w:type="spellEnd"/>
+      <w:r>
+        <w:t xml:space="preserve"> + stations publics</w:t>
+      </w:r>
+    </w:p>
+    <w:p>
+      <w:r>
+        <w:t xml:space="preserve">Admin menu =&gt; </w:t>
+      </w:r>
+      <w:proofErr w:type="spellStart"/>
+      <w:r>
+        <w:t>nbutilisateur</w:t>
+      </w:r>
+      <w:proofErr w:type="spellEnd"/>
+      <w:r>
+        <w:t xml:space="preserve"> / limitation </w:t>
+      </w:r>
+      <w:proofErr w:type="spellStart"/>
+      <w:r>
+        <w:t>parametre</w:t>
+      </w:r>
+      <w:proofErr w:type="spellEnd"/>
     </w:p>
     <w:p>
       <w:bookmarkStart w:id="0" w:name="_GoBack"/>

</xml_diff>